<commit_message>
Update RiskRegister Bug. Update Report Export.
</commit_message>
<xml_diff>
--- a/src/main/webapp/WEB-INF/data/docx/TOD_Q141_Rapport analyse qualitative-FR_v0.6.4.docx
+++ b/src/main/webapp/WEB-INF/data/docx/TOD_Q141_Rapport analyse qualitative-FR_v0.6.4.docx
@@ -19,6 +19,8 @@
             <w:tcW w:w="9748" w:type="dxa"/>
             <w:vAlign w:val="center"/>
           </w:tcPr>
+          <w:bookmarkStart w:id="0" w:name="_GoBack"/>
+          <w:bookmarkEnd w:id="0"/>
           <w:p>
             <w:r>
               <w:fldChar w:fldCharType="begin"/>
@@ -209,13 +211,7 @@
                   <w:rPr>
                     <w:lang w:val="fr-FR"/>
                   </w:rPr>
-                  <w:t xml:space="preserve">Rapport </w:t>
-                </w:r>
-                <w:r>
-                  <w:rPr>
-                    <w:lang w:val="fr-FR"/>
-                  </w:rPr>
-                  <w:t>d’appréciation et de traitement des risques</w:t>
+                  <w:t>Rapport d’appréciation et de traitement des risques</w:t>
                 </w:r>
               </w:sdtContent>
             </w:sdt>
@@ -542,21 +538,21 @@
                 <w:proofErr w:type="gramStart"/>
                 <w:r>
                   <w:rPr>
-                    <w:lang w:val="fr-FR"/>
+                    <w:lang w:val="fr-LU"/>
                   </w:rPr>
                   <w:t>dd</w:t>
                 </w:r>
                 <w:proofErr w:type="gramEnd"/>
                 <w:r>
                   <w:rPr>
-                    <w:lang w:val="fr-FR"/>
+                    <w:lang w:val="fr-LU"/>
                   </w:rPr>
                   <w:t>/mm/</w:t>
                 </w:r>
                 <w:proofErr w:type="spellStart"/>
                 <w:r>
                   <w:rPr>
-                    <w:lang w:val="fr-FR"/>
+                    <w:lang w:val="fr-LU"/>
                   </w:rPr>
                   <w:t>yyyy</w:t>
                 </w:r>
@@ -987,6 +983,9 @@
                   <w:pStyle w:val="TabText1"/>
                 </w:pPr>
                 <w:r>
+                  <w:rPr>
+                    <w:lang w:val="fr-FR"/>
+                  </w:rPr>
                   <w:t>…</w:t>
                 </w:r>
               </w:p>
@@ -1365,6 +1364,9 @@
                   <w:pStyle w:val="TabText1"/>
                 </w:pPr>
                 <w:r>
+                  <w:rPr>
+                    <w:lang w:val="fr-LU"/>
+                  </w:rPr>
                   <w:t>…</w:t>
                 </w:r>
               </w:p>
@@ -1454,6 +1456,9 @@
                   <w:pStyle w:val="TabText1"/>
                 </w:pPr>
                 <w:r>
+                  <w:rPr>
+                    <w:lang w:val="fr-LU"/>
+                  </w:rPr>
                   <w:t>…</w:t>
                 </w:r>
               </w:p>
@@ -1551,7 +1556,7 @@
         </w:rPr>
         <w:t xml:space="preserve">présente les résultats de l’appréciation qualitative des risques réalisée par </w:t>
       </w:r>
-      <w:bookmarkStart w:id="0" w:name="_Hlk483569665"/>
+      <w:bookmarkStart w:id="1" w:name="_Hlk483569665"/>
       <w:sdt>
         <w:sdtPr>
           <w:alias w:val="Consultant"/>
@@ -1571,7 +1576,7 @@
           </w:r>
         </w:sdtContent>
       </w:sdt>
-      <w:bookmarkEnd w:id="0"/>
+      <w:bookmarkEnd w:id="1"/>
       <w:r>
         <w:rPr>
           <w:lang w:val="fr-FR"/>
@@ -1694,7 +1699,7 @@
         </w:rPr>
         <w:t xml:space="preserve">est constitué de </w:t>
       </w:r>
-      <w:bookmarkStart w:id="1" w:name="_Hlk484669577"/>
+      <w:bookmarkStart w:id="2" w:name="_Hlk484669577"/>
       <w:r>
         <w:rPr>
           <w:lang w:val="fr-FR"/>
@@ -1733,7 +1738,7 @@
           </w:r>
         </w:sdtContent>
       </w:sdt>
-      <w:bookmarkEnd w:id="1"/>
+      <w:bookmarkEnd w:id="2"/>
     </w:p>
     <w:p>
       <w:pPr>
@@ -1769,7 +1774,7 @@
         </w:rPr>
         <w:t xml:space="preserve"> </w:t>
       </w:r>
-      <w:bookmarkStart w:id="2" w:name="_Hlk484670179"/>
+      <w:bookmarkStart w:id="3" w:name="_Hlk484670179"/>
       <w:sdt>
         <w:sdtPr>
           <w:rPr>
@@ -1794,7 +1799,7 @@
           </w:r>
         </w:sdtContent>
       </w:sdt>
-      <w:bookmarkEnd w:id="2"/>
+      <w:bookmarkEnd w:id="3"/>
       <w:r>
         <w:rPr>
           <w:lang w:val="fr-FR"/>
@@ -1946,8 +1951,8 @@
           <w:lang w:val="fr-FR"/>
         </w:rPr>
       </w:pPr>
-      <w:bookmarkStart w:id="3" w:name="Phase"/>
-      <w:bookmarkEnd w:id="3"/>
+      <w:bookmarkStart w:id="4" w:name="Phase"/>
+      <w:bookmarkEnd w:id="4"/>
     </w:p>
     <w:p>
       <w:pPr>
@@ -1973,8 +1978,8 @@
           <w:lang w:val="fr-FR"/>
         </w:rPr>
       </w:pPr>
-      <w:bookmarkStart w:id="4" w:name="RiskHeatMapSummary"/>
-      <w:bookmarkEnd w:id="4"/>
+      <w:bookmarkStart w:id="5" w:name="RiskHeatMapSummary"/>
+      <w:bookmarkEnd w:id="5"/>
       <w:r>
         <w:rPr>
           <w:lang w:val="fr-FR"/>
@@ -1982,10 +1987,10 @@
         <w:br w:type="page"/>
       </w:r>
     </w:p>
-    <w:bookmarkStart w:id="5" w:name="_Toc453669065" w:displacedByCustomXml="next"/>
-    <w:bookmarkStart w:id="6" w:name="_Toc126566761" w:displacedByCustomXml="next"/>
-    <w:bookmarkStart w:id="7" w:name="_Toc260033147" w:displacedByCustomXml="next"/>
-    <w:bookmarkStart w:id="8" w:name="_Toc245171914" w:displacedByCustomXml="next"/>
+    <w:bookmarkStart w:id="6" w:name="_Toc453669065" w:displacedByCustomXml="next"/>
+    <w:bookmarkStart w:id="7" w:name="_Toc245171914" w:displacedByCustomXml="next"/>
+    <w:bookmarkStart w:id="8" w:name="_Toc260033147" w:displacedByCustomXml="next"/>
+    <w:bookmarkStart w:id="9" w:name="_Toc126566761" w:displacedByCustomXml="next"/>
     <w:sdt>
       <w:sdtPr>
         <w:rPr>
@@ -4827,7 +4832,7 @@
       <w:pPr>
         <w:pStyle w:val="TOCHeading"/>
       </w:pPr>
-      <w:bookmarkStart w:id="9" w:name="_Toc437268762"/>
+      <w:bookmarkStart w:id="10" w:name="_Toc437268762"/>
       <w:proofErr w:type="spellStart"/>
       <w:r>
         <w:t>Liste</w:t>
@@ -5773,27 +5778,27 @@
       <w:pPr>
         <w:pStyle w:val="Heading1"/>
       </w:pPr>
-      <w:bookmarkStart w:id="10" w:name="_Toc472584714"/>
-      <w:bookmarkEnd w:id="9"/>
+      <w:bookmarkStart w:id="11" w:name="_Toc472584714"/>
+      <w:bookmarkEnd w:id="10"/>
       <w:r>
         <w:lastRenderedPageBreak/>
         <w:t>Introduction</w:t>
       </w:r>
-      <w:bookmarkEnd w:id="10"/>
-      <w:bookmarkEnd w:id="5"/>
+      <w:bookmarkEnd w:id="11"/>
+      <w:bookmarkEnd w:id="6"/>
     </w:p>
     <w:p>
       <w:pPr>
         <w:pStyle w:val="Heading2"/>
       </w:pPr>
-      <w:bookmarkStart w:id="11" w:name="_Toc453669066"/>
-      <w:bookmarkStart w:id="12" w:name="_Toc472584715"/>
+      <w:bookmarkStart w:id="12" w:name="_Toc453669066"/>
+      <w:bookmarkStart w:id="13" w:name="_Toc472584715"/>
       <w:proofErr w:type="spellStart"/>
       <w:r>
         <w:t>Contexte</w:t>
       </w:r>
-      <w:bookmarkEnd w:id="11"/>
       <w:bookmarkEnd w:id="12"/>
+      <w:bookmarkEnd w:id="13"/>
       <w:proofErr w:type="spellEnd"/>
     </w:p>
     <w:p>
@@ -5833,7 +5838,7 @@
         </w:rPr>
         <w:t xml:space="preserve">et ce en lien avec l’appétence au risque de l’organisation. Dans cette optique, </w:t>
       </w:r>
-      <w:bookmarkStart w:id="13" w:name="_Hlk484698135"/>
+      <w:bookmarkStart w:id="14" w:name="_Hlk484698135"/>
       <w:sdt>
         <w:sdtPr>
           <w:rPr>
@@ -5858,7 +5863,7 @@
           </w:r>
         </w:sdtContent>
       </w:sdt>
-      <w:bookmarkEnd w:id="13"/>
+      <w:bookmarkEnd w:id="14"/>
       <w:r>
         <w:rPr>
           <w:lang w:val="fr-FR"/>
@@ -5917,16 +5922,16 @@
           <w:lang w:val="fr-FR"/>
         </w:rPr>
       </w:pPr>
-      <w:bookmarkStart w:id="14" w:name="_Toc453669067"/>
-      <w:bookmarkStart w:id="15" w:name="_Toc472584716"/>
+      <w:bookmarkStart w:id="15" w:name="_Toc453669067"/>
+      <w:bookmarkStart w:id="16" w:name="_Toc472584716"/>
       <w:r>
         <w:rPr>
           <w:lang w:val="fr-FR"/>
         </w:rPr>
         <w:t>Objectifs du document</w:t>
       </w:r>
-      <w:bookmarkEnd w:id="14"/>
       <w:bookmarkEnd w:id="15"/>
+      <w:bookmarkEnd w:id="16"/>
     </w:p>
     <w:p>
       <w:pPr>
@@ -6013,8 +6018,8 @@
       <w:pPr>
         <w:pStyle w:val="Heading2"/>
       </w:pPr>
-      <w:bookmarkStart w:id="16" w:name="_Toc453669068"/>
-      <w:bookmarkStart w:id="17" w:name="_Toc472584717"/>
+      <w:bookmarkStart w:id="17" w:name="_Toc453669068"/>
+      <w:bookmarkStart w:id="18" w:name="_Toc472584717"/>
       <w:r>
         <w:t xml:space="preserve">Cadre </w:t>
       </w:r>
@@ -6022,8 +6027,8 @@
       <w:r>
         <w:t>d’application</w:t>
       </w:r>
-      <w:bookmarkEnd w:id="16"/>
       <w:bookmarkEnd w:id="17"/>
+      <w:bookmarkEnd w:id="18"/>
       <w:proofErr w:type="spellEnd"/>
     </w:p>
     <w:p>
@@ -6057,7 +6062,7 @@
         </w:rPr>
         <w:t xml:space="preserve"> </w:t>
       </w:r>
-      <w:bookmarkStart w:id="18" w:name="_Hlk484698533"/>
+      <w:bookmarkStart w:id="19" w:name="_Hlk484698533"/>
       <w:sdt>
         <w:sdtPr>
           <w:rPr>
@@ -6089,7 +6094,7 @@
           </w:r>
         </w:sdtContent>
       </w:sdt>
-      <w:bookmarkEnd w:id="18"/>
+      <w:bookmarkEnd w:id="19"/>
       <w:r>
         <w:rPr>
           <w:lang w:val="fr-FR"/>
@@ -6101,13 +6106,13 @@
       <w:pPr>
         <w:pStyle w:val="Heading2"/>
       </w:pPr>
-      <w:bookmarkStart w:id="19" w:name="_Toc453669069"/>
-      <w:bookmarkStart w:id="20" w:name="_Toc472584718"/>
+      <w:bookmarkStart w:id="20" w:name="_Toc453669069"/>
+      <w:bookmarkStart w:id="21" w:name="_Toc472584718"/>
       <w:r>
         <w:t>Audience</w:t>
       </w:r>
-      <w:bookmarkEnd w:id="19"/>
       <w:bookmarkEnd w:id="20"/>
+      <w:bookmarkEnd w:id="21"/>
     </w:p>
     <w:p>
       <w:pPr>
@@ -6145,8 +6150,8 @@
       <w:pPr>
         <w:pStyle w:val="Heading2"/>
       </w:pPr>
-      <w:bookmarkStart w:id="21" w:name="_Toc453669070"/>
-      <w:bookmarkStart w:id="22" w:name="_Toc472584719"/>
+      <w:bookmarkStart w:id="22" w:name="_Toc453669070"/>
+      <w:bookmarkStart w:id="23" w:name="_Toc472584719"/>
       <w:r>
         <w:t xml:space="preserve">Structure de </w:t>
       </w:r>
@@ -6158,8 +6163,8 @@
       <w:r>
         <w:t xml:space="preserve"> document</w:t>
       </w:r>
-      <w:bookmarkEnd w:id="21"/>
       <w:bookmarkEnd w:id="22"/>
+      <w:bookmarkEnd w:id="23"/>
     </w:p>
     <w:p>
       <w:pPr>
@@ -6423,15 +6428,15 @@
       <w:pPr>
         <w:pStyle w:val="Heading2"/>
       </w:pPr>
-      <w:bookmarkStart w:id="23" w:name="_Toc453669071"/>
-      <w:bookmarkStart w:id="24" w:name="_Toc472584720"/>
+      <w:bookmarkStart w:id="24" w:name="_Toc453669071"/>
+      <w:bookmarkStart w:id="25" w:name="_Toc472584720"/>
       <w:proofErr w:type="spellStart"/>
       <w:r>
         <w:lastRenderedPageBreak/>
         <w:t>Références</w:t>
       </w:r>
-      <w:bookmarkEnd w:id="23"/>
       <w:bookmarkEnd w:id="24"/>
+      <w:bookmarkEnd w:id="25"/>
       <w:proofErr w:type="spellEnd"/>
     </w:p>
     <w:p>
@@ -6686,17 +6691,17 @@
       <w:pPr>
         <w:pStyle w:val="Heading2"/>
       </w:pPr>
-      <w:bookmarkStart w:id="25" w:name="_Toc453669072"/>
-      <w:bookmarkStart w:id="26" w:name="_Toc472584721"/>
+      <w:bookmarkStart w:id="26" w:name="_Toc453669072"/>
+      <w:bookmarkStart w:id="27" w:name="_Toc472584721"/>
       <w:proofErr w:type="spellStart"/>
       <w:r>
         <w:t>Acronyme</w:t>
       </w:r>
-      <w:bookmarkEnd w:id="25"/>
+      <w:bookmarkEnd w:id="26"/>
       <w:r>
         <w:t>s</w:t>
       </w:r>
-      <w:bookmarkEnd w:id="26"/>
+      <w:bookmarkEnd w:id="27"/>
       <w:proofErr w:type="spellEnd"/>
     </w:p>
     <w:tbl>
@@ -6832,14 +6837,14 @@
       <w:pPr>
         <w:pStyle w:val="Heading2"/>
       </w:pPr>
-      <w:bookmarkStart w:id="27" w:name="_Toc453669073"/>
-      <w:bookmarkStart w:id="28" w:name="_Toc472584722"/>
+      <w:bookmarkStart w:id="28" w:name="_Toc453669073"/>
+      <w:bookmarkStart w:id="29" w:name="_Toc472584722"/>
       <w:proofErr w:type="spellStart"/>
       <w:r>
         <w:t>Terminologie</w:t>
       </w:r>
-      <w:bookmarkEnd w:id="27"/>
       <w:bookmarkEnd w:id="28"/>
+      <w:bookmarkEnd w:id="29"/>
       <w:proofErr w:type="spellEnd"/>
     </w:p>
     <w:tbl>
@@ -6863,7 +6868,6 @@
               <w:pStyle w:val="TabText1"/>
               <w:jc w:val="left"/>
             </w:pPr>
-            <w:bookmarkStart w:id="29" w:name="_GoBack" w:colFirst="0" w:colLast="0"/>
             <w:r>
               <w:t xml:space="preserve">Acceptation du </w:t>
             </w:r>
@@ -8155,7 +8159,6 @@
           </w:p>
         </w:tc>
       </w:tr>
-      <w:bookmarkEnd w:id="29"/>
     </w:tbl>
     <w:p>
       <w:pPr>
@@ -10464,6 +10467,7 @@
                 <w:calendar w:val="gregorian"/>
               </w:date>
             </w:sdtPr>
+            <w:sdtEndPr/>
             <w:sdtContent>
               <w:p>
                 <w:pPr>
@@ -10528,6 +10532,7 @@
                   <w:calendar w:val="gregorian"/>
                 </w:date>
               </w:sdtPr>
+              <w:sdtEndPr/>
               <w:sdtContent>
                 <w:proofErr w:type="gramStart"/>
                 <w:r>
@@ -10594,9 +10599,9 @@
               <w:rPr>
                 <w:lang w:val="fr-FR"/>
               </w:rPr>
-              <w:id w:val="1071237884"/>
+              <w:id w:val="-286817242"/>
               <w:placeholder>
-                <w:docPart w:val="34C0399DA2184971B576A89BAD52D429"/>
+                <w:docPart w:val="D4DC82E4FAAB450BA5BB9CF192FE5FBD"/>
               </w:placeholder>
               <w:date>
                 <w:dateFormat w:val="dd/MM/yyyy"/>
@@ -10605,61 +10610,43 @@
                 <w:calendar w:val="gregorian"/>
               </w:date>
             </w:sdtPr>
+            <w:sdtEndPr/>
             <w:sdtContent>
-              <w:sdt>
-                <w:sdtPr>
+              <w:p>
+                <w:pPr>
+                  <w:pStyle w:val="Meeting"/>
+                  <w:numPr>
+                    <w:ilvl w:val="0"/>
+                    <w:numId w:val="32"/>
+                  </w:numPr>
+                  <w:cnfStyle w:val="000000000000" w:firstRow="0" w:lastRow="0" w:firstColumn="0" w:lastColumn="0" w:oddVBand="0" w:evenVBand="0" w:oddHBand="0" w:evenHBand="0" w:firstRowFirstColumn="0" w:firstRowLastColumn="0" w:lastRowFirstColumn="0" w:lastRowLastColumn="0"/>
                   <w:rPr>
                     <w:lang w:val="fr-FR"/>
                   </w:rPr>
-                  <w:id w:val="-286817242"/>
-                  <w:placeholder>
-                    <w:docPart w:val="D4DC82E4FAAB450BA5BB9CF192FE5FBD"/>
-                  </w:placeholder>
-                  <w:date>
-                    <w:dateFormat w:val="dd/MM/yyyy"/>
-                    <w:lid w:val="fr-FR"/>
-                    <w:storeMappedDataAs w:val="dateTime"/>
-                    <w:calendar w:val="gregorian"/>
-                  </w:date>
-                </w:sdtPr>
-                <w:sdtContent>
-                  <w:p>
-                    <w:pPr>
-                      <w:pStyle w:val="Meeting"/>
-                      <w:numPr>
-                        <w:ilvl w:val="0"/>
-                        <w:numId w:val="32"/>
-                      </w:numPr>
-                      <w:cnfStyle w:val="000000000000" w:firstRow="0" w:lastRow="0" w:firstColumn="0" w:lastColumn="0" w:oddVBand="0" w:evenVBand="0" w:oddHBand="0" w:evenHBand="0" w:firstRowFirstColumn="0" w:firstRowLastColumn="0" w:lastRowFirstColumn="0" w:lastRowLastColumn="0"/>
-                      <w:rPr>
-                        <w:lang w:val="fr-FR"/>
-                      </w:rPr>
-                    </w:pPr>
-                    <w:proofErr w:type="gramStart"/>
-                    <w:r>
-                      <w:rPr>
-                        <w:lang w:val="fr-FR"/>
-                      </w:rPr>
-                      <w:t>jj</w:t>
-                    </w:r>
-                    <w:proofErr w:type="gramEnd"/>
-                    <w:r>
-                      <w:rPr>
-                        <w:lang w:val="fr-FR"/>
-                      </w:rPr>
-                      <w:t>/mm/</w:t>
-                    </w:r>
-                    <w:proofErr w:type="spellStart"/>
-                    <w:r>
-                      <w:rPr>
-                        <w:lang w:val="fr-FR"/>
-                      </w:rPr>
-                      <w:t>aaaa</w:t>
-                    </w:r>
-                    <w:proofErr w:type="spellEnd"/>
-                  </w:p>
-                </w:sdtContent>
-              </w:sdt>
+                </w:pPr>
+                <w:proofErr w:type="gramStart"/>
+                <w:r>
+                  <w:rPr>
+                    <w:lang w:val="fr-FR"/>
+                  </w:rPr>
+                  <w:t>jj</w:t>
+                </w:r>
+                <w:proofErr w:type="gramEnd"/>
+                <w:r>
+                  <w:rPr>
+                    <w:lang w:val="fr-FR"/>
+                  </w:rPr>
+                  <w:t>/mm/</w:t>
+                </w:r>
+                <w:proofErr w:type="spellStart"/>
+                <w:r>
+                  <w:rPr>
+                    <w:lang w:val="fr-FR"/>
+                  </w:rPr>
+                  <w:t>aaaa</w:t>
+                </w:r>
+                <w:proofErr w:type="spellEnd"/>
+              </w:p>
             </w:sdtContent>
           </w:sdt>
           <w:sdt>
@@ -10667,9 +10654,9 @@
               <w:rPr>
                 <w:lang w:val="fr-FR"/>
               </w:rPr>
-              <w:id w:val="2116556835"/>
+              <w:id w:val="-505050761"/>
               <w:placeholder>
-                <w:docPart w:val="34C0399DA2184971B576A89BAD52D429"/>
+                <w:docPart w:val="21D615C6E4C54C4393F9A3586EBAC8FE"/>
               </w:placeholder>
               <w:date>
                 <w:dateFormat w:val="dd/MM/yyyy"/>
@@ -10678,57 +10665,39 @@
                 <w:calendar w:val="gregorian"/>
               </w:date>
             </w:sdtPr>
+            <w:sdtEndPr/>
             <w:sdtContent>
-              <w:sdt>
-                <w:sdtPr>
+              <w:p>
+                <w:pPr>
+                  <w:pStyle w:val="Meeting"/>
+                  <w:cnfStyle w:val="000000000000" w:firstRow="0" w:lastRow="0" w:firstColumn="0" w:lastColumn="0" w:oddVBand="0" w:evenVBand="0" w:oddHBand="0" w:evenHBand="0" w:firstRowFirstColumn="0" w:firstRowLastColumn="0" w:lastRowFirstColumn="0" w:lastRowLastColumn="0"/>
                   <w:rPr>
                     <w:lang w:val="fr-FR"/>
                   </w:rPr>
-                  <w:id w:val="-505050761"/>
-                  <w:placeholder>
-                    <w:docPart w:val="21D615C6E4C54C4393F9A3586EBAC8FE"/>
-                  </w:placeholder>
-                  <w:date>
-                    <w:dateFormat w:val="dd/MM/yyyy"/>
-                    <w:lid w:val="fr-FR"/>
-                    <w:storeMappedDataAs w:val="dateTime"/>
-                    <w:calendar w:val="gregorian"/>
-                  </w:date>
-                </w:sdtPr>
-                <w:sdtContent>
-                  <w:p>
-                    <w:pPr>
-                      <w:pStyle w:val="Meeting"/>
-                      <w:cnfStyle w:val="000000000000" w:firstRow="0" w:lastRow="0" w:firstColumn="0" w:lastColumn="0" w:oddVBand="0" w:evenVBand="0" w:oddHBand="0" w:evenHBand="0" w:firstRowFirstColumn="0" w:firstRowLastColumn="0" w:lastRowFirstColumn="0" w:lastRowLastColumn="0"/>
-                      <w:rPr>
-                        <w:lang w:val="fr-FR"/>
-                      </w:rPr>
-                    </w:pPr>
-                    <w:proofErr w:type="gramStart"/>
-                    <w:r>
-                      <w:rPr>
-                        <w:lang w:val="fr-FR"/>
-                      </w:rPr>
-                      <w:t>jj</w:t>
-                    </w:r>
-                    <w:proofErr w:type="gramEnd"/>
-                    <w:r>
-                      <w:rPr>
-                        <w:lang w:val="fr-FR"/>
-                      </w:rPr>
-                      <w:t>/mm/</w:t>
-                    </w:r>
-                    <w:proofErr w:type="spellStart"/>
-                    <w:r>
-                      <w:rPr>
-                        <w:lang w:val="fr-FR"/>
-                      </w:rPr>
-                      <w:t>aaaa</w:t>
-                    </w:r>
-                    <w:proofErr w:type="spellEnd"/>
-                  </w:p>
-                </w:sdtContent>
-              </w:sdt>
+                </w:pPr>
+                <w:proofErr w:type="gramStart"/>
+                <w:r>
+                  <w:rPr>
+                    <w:lang w:val="fr-FR"/>
+                  </w:rPr>
+                  <w:t>jj</w:t>
+                </w:r>
+                <w:proofErr w:type="gramEnd"/>
+                <w:r>
+                  <w:rPr>
+                    <w:lang w:val="fr-FR"/>
+                  </w:rPr>
+                  <w:t>/mm/</w:t>
+                </w:r>
+                <w:proofErr w:type="spellStart"/>
+                <w:r>
+                  <w:rPr>
+                    <w:lang w:val="fr-FR"/>
+                  </w:rPr>
+                  <w:t>aaaa</w:t>
+                </w:r>
+                <w:proofErr w:type="spellEnd"/>
+              </w:p>
             </w:sdtContent>
           </w:sdt>
           <w:sdt>
@@ -10736,9 +10705,9 @@
               <w:rPr>
                 <w:lang w:val="fr-FR"/>
               </w:rPr>
-              <w:id w:val="1205995537"/>
+              <w:id w:val="-672642250"/>
               <w:placeholder>
-                <w:docPart w:val="34C0399DA2184971B576A89BAD52D429"/>
+                <w:docPart w:val="9739DA23F1D344A2918E211ED214F1BB"/>
               </w:placeholder>
               <w:date>
                 <w:dateFormat w:val="dd/MM/yyyy"/>
@@ -10747,57 +10716,39 @@
                 <w:calendar w:val="gregorian"/>
               </w:date>
             </w:sdtPr>
+            <w:sdtEndPr/>
             <w:sdtContent>
-              <w:sdt>
-                <w:sdtPr>
+              <w:p>
+                <w:pPr>
+                  <w:pStyle w:val="Meeting"/>
+                  <w:cnfStyle w:val="000000000000" w:firstRow="0" w:lastRow="0" w:firstColumn="0" w:lastColumn="0" w:oddVBand="0" w:evenVBand="0" w:oddHBand="0" w:evenHBand="0" w:firstRowFirstColumn="0" w:firstRowLastColumn="0" w:lastRowFirstColumn="0" w:lastRowLastColumn="0"/>
                   <w:rPr>
                     <w:lang w:val="fr-FR"/>
                   </w:rPr>
-                  <w:id w:val="-672642250"/>
-                  <w:placeholder>
-                    <w:docPart w:val="9739DA23F1D344A2918E211ED214F1BB"/>
-                  </w:placeholder>
-                  <w:date>
-                    <w:dateFormat w:val="dd/MM/yyyy"/>
-                    <w:lid w:val="fr-FR"/>
-                    <w:storeMappedDataAs w:val="dateTime"/>
-                    <w:calendar w:val="gregorian"/>
-                  </w:date>
-                </w:sdtPr>
-                <w:sdtContent>
-                  <w:p>
-                    <w:pPr>
-                      <w:pStyle w:val="Meeting"/>
-                      <w:cnfStyle w:val="000000000000" w:firstRow="0" w:lastRow="0" w:firstColumn="0" w:lastColumn="0" w:oddVBand="0" w:evenVBand="0" w:oddHBand="0" w:evenHBand="0" w:firstRowFirstColumn="0" w:firstRowLastColumn="0" w:lastRowFirstColumn="0" w:lastRowLastColumn="0"/>
-                      <w:rPr>
-                        <w:lang w:val="fr-FR"/>
-                      </w:rPr>
-                    </w:pPr>
-                    <w:proofErr w:type="gramStart"/>
-                    <w:r>
-                      <w:rPr>
-                        <w:lang w:val="fr-FR"/>
-                      </w:rPr>
-                      <w:t>jj</w:t>
-                    </w:r>
-                    <w:proofErr w:type="gramEnd"/>
-                    <w:r>
-                      <w:rPr>
-                        <w:lang w:val="fr-FR"/>
-                      </w:rPr>
-                      <w:t>/mm/</w:t>
-                    </w:r>
-                    <w:proofErr w:type="spellStart"/>
-                    <w:r>
-                      <w:rPr>
-                        <w:lang w:val="fr-FR"/>
-                      </w:rPr>
-                      <w:t>aaaa</w:t>
-                    </w:r>
-                    <w:proofErr w:type="spellEnd"/>
-                  </w:p>
-                </w:sdtContent>
-              </w:sdt>
+                </w:pPr>
+                <w:proofErr w:type="gramStart"/>
+                <w:r>
+                  <w:rPr>
+                    <w:lang w:val="fr-FR"/>
+                  </w:rPr>
+                  <w:t>jj</w:t>
+                </w:r>
+                <w:proofErr w:type="gramEnd"/>
+                <w:r>
+                  <w:rPr>
+                    <w:lang w:val="fr-FR"/>
+                  </w:rPr>
+                  <w:t>/mm/</w:t>
+                </w:r>
+                <w:proofErr w:type="spellStart"/>
+                <w:r>
+                  <w:rPr>
+                    <w:lang w:val="fr-FR"/>
+                  </w:rPr>
+                  <w:t>aaaa</w:t>
+                </w:r>
+                <w:proofErr w:type="spellEnd"/>
+              </w:p>
             </w:sdtContent>
           </w:sdt>
         </w:tc>
@@ -10840,9 +10791,9 @@
               <w:rPr>
                 <w:lang w:val="fr-FR"/>
               </w:rPr>
-              <w:id w:val="-1809083796"/>
+              <w:id w:val="24065891"/>
               <w:placeholder>
-                <w:docPart w:val="F1EE548328F14D07A77145338AF082BD"/>
+                <w:docPart w:val="A2F44EB5A96043D98FC01F8933144EF5"/>
               </w:placeholder>
               <w:date>
                 <w:dateFormat w:val="dd/MM/yyyy"/>
@@ -10851,61 +10802,43 @@
                 <w:calendar w:val="gregorian"/>
               </w:date>
             </w:sdtPr>
+            <w:sdtEndPr/>
             <w:sdtContent>
-              <w:sdt>
-                <w:sdtPr>
+              <w:p>
+                <w:pPr>
+                  <w:pStyle w:val="Meeting"/>
+                  <w:numPr>
+                    <w:ilvl w:val="0"/>
+                    <w:numId w:val="33"/>
+                  </w:numPr>
+                  <w:cnfStyle w:val="000000000000" w:firstRow="0" w:lastRow="0" w:firstColumn="0" w:lastColumn="0" w:oddVBand="0" w:evenVBand="0" w:oddHBand="0" w:evenHBand="0" w:firstRowFirstColumn="0" w:firstRowLastColumn="0" w:lastRowFirstColumn="0" w:lastRowLastColumn="0"/>
                   <w:rPr>
                     <w:lang w:val="fr-FR"/>
                   </w:rPr>
-                  <w:id w:val="24065891"/>
-                  <w:placeholder>
-                    <w:docPart w:val="A2F44EB5A96043D98FC01F8933144EF5"/>
-                  </w:placeholder>
-                  <w:date>
-                    <w:dateFormat w:val="dd/MM/yyyy"/>
-                    <w:lid w:val="fr-FR"/>
-                    <w:storeMappedDataAs w:val="dateTime"/>
-                    <w:calendar w:val="gregorian"/>
-                  </w:date>
-                </w:sdtPr>
-                <w:sdtContent>
-                  <w:p>
-                    <w:pPr>
-                      <w:pStyle w:val="Meeting"/>
-                      <w:numPr>
-                        <w:ilvl w:val="0"/>
-                        <w:numId w:val="33"/>
-                      </w:numPr>
-                      <w:cnfStyle w:val="000000000000" w:firstRow="0" w:lastRow="0" w:firstColumn="0" w:lastColumn="0" w:oddVBand="0" w:evenVBand="0" w:oddHBand="0" w:evenHBand="0" w:firstRowFirstColumn="0" w:firstRowLastColumn="0" w:lastRowFirstColumn="0" w:lastRowLastColumn="0"/>
-                      <w:rPr>
-                        <w:lang w:val="fr-FR"/>
-                      </w:rPr>
-                    </w:pPr>
-                    <w:proofErr w:type="gramStart"/>
-                    <w:r>
-                      <w:rPr>
-                        <w:lang w:val="fr-FR"/>
-                      </w:rPr>
-                      <w:t>jj</w:t>
-                    </w:r>
-                    <w:proofErr w:type="gramEnd"/>
-                    <w:r>
-                      <w:rPr>
-                        <w:lang w:val="fr-FR"/>
-                      </w:rPr>
-                      <w:t>/mm/</w:t>
-                    </w:r>
-                    <w:proofErr w:type="spellStart"/>
-                    <w:r>
-                      <w:rPr>
-                        <w:lang w:val="fr-FR"/>
-                      </w:rPr>
-                      <w:t>aaaa</w:t>
-                    </w:r>
-                    <w:proofErr w:type="spellEnd"/>
-                  </w:p>
-                </w:sdtContent>
-              </w:sdt>
+                </w:pPr>
+                <w:proofErr w:type="gramStart"/>
+                <w:r>
+                  <w:rPr>
+                    <w:lang w:val="fr-FR"/>
+                  </w:rPr>
+                  <w:t>jj</w:t>
+                </w:r>
+                <w:proofErr w:type="gramEnd"/>
+                <w:r>
+                  <w:rPr>
+                    <w:lang w:val="fr-FR"/>
+                  </w:rPr>
+                  <w:t>/mm/</w:t>
+                </w:r>
+                <w:proofErr w:type="spellStart"/>
+                <w:r>
+                  <w:rPr>
+                    <w:lang w:val="fr-FR"/>
+                  </w:rPr>
+                  <w:t>aaaa</w:t>
+                </w:r>
+                <w:proofErr w:type="spellEnd"/>
+              </w:p>
             </w:sdtContent>
           </w:sdt>
           <w:sdt>
@@ -10924,6 +10857,7 @@
                 <w:calendar w:val="gregorian"/>
               </w:date>
             </w:sdtPr>
+            <w:sdtEndPr/>
             <w:sdtContent>
               <w:p>
                 <w:pPr>
@@ -10988,6 +10922,7 @@
                   <w:calendar w:val="gregorian"/>
                 </w:date>
               </w:sdtPr>
+              <w:sdtEndPr/>
               <w:sdtContent>
                 <w:proofErr w:type="gramStart"/>
                 <w:r>
@@ -16538,9 +16473,9 @@
       <w:bookmarkEnd w:id="165"/>
       <w:bookmarkEnd w:id="32"/>
       <w:bookmarkEnd w:id="33"/>
+      <w:bookmarkEnd w:id="9"/>
       <w:bookmarkEnd w:id="8"/>
       <w:bookmarkEnd w:id="7"/>
-      <w:bookmarkEnd w:id="6"/>
       <w:r>
         <w:rPr>
           <w:lang w:val="fr-FR"/>
@@ -17588,7 +17523,7 @@
                   <w:noProof/>
                   <w:sz w:val="16"/>
                 </w:rPr>
-                <w:t>25</w:t>
+                <w:t>10</w:t>
               </w:r>
               <w:r>
                 <w:rPr>
@@ -31888,35 +31823,6 @@
     </w:docPart>
     <w:docPart>
       <w:docPartPr>
-        <w:name w:val="34C0399DA2184971B576A89BAD52D429"/>
-        <w:category>
-          <w:name w:val="General"/>
-          <w:gallery w:val="placeholder"/>
-        </w:category>
-        <w:types>
-          <w:type w:val="bbPlcHdr"/>
-        </w:types>
-        <w:behaviors>
-          <w:behavior w:val="content"/>
-        </w:behaviors>
-        <w:guid w:val="{C21581A7-C7EB-4E8A-B42B-6EE2AB1D5949}"/>
-      </w:docPartPr>
-      <w:docPartBody>
-        <w:p>
-          <w:pPr>
-            <w:pStyle w:val="34C0399DA2184971B576A89BAD52D429"/>
-          </w:pPr>
-          <w:r>
-            <w:rPr>
-              <w:rStyle w:val="PlaceholderText"/>
-            </w:rPr>
-            <w:t>Click or tap to enter a date.</w:t>
-          </w:r>
-        </w:p>
-      </w:docPartBody>
-    </w:docPart>
-    <w:docPart>
-      <w:docPartPr>
         <w:name w:val="F1EE548328F14D07A77145338AF082BD"/>
         <w:category>
           <w:name w:val="General"/>
@@ -32252,7 +32158,7 @@
     <w:charset w:val="00"/>
     <w:family w:val="roman"/>
     <w:pitch w:val="variable"/>
-    <w:sig w:usb0="E00002FF" w:usb1="400004FF" w:usb2="00000000" w:usb3="00000000" w:csb0="0000019F" w:csb1="00000000"/>
+    <w:sig w:usb0="E00006FF" w:usb1="400004FF" w:usb2="00000000" w:usb3="00000000" w:csb0="0000019F" w:csb1="00000000"/>
   </w:font>
   <w:font w:name="Consolas">
     <w:panose1 w:val="020B0609020204030204"/>
@@ -32320,6 +32226,7 @@
     <w:compatSetting w:name="enableOpenTypeFeatures" w:uri="http://schemas.microsoft.com/office/word" w:val="1"/>
     <w:compatSetting w:name="doNotFlipMirrorIndents" w:uri="http://schemas.microsoft.com/office/word" w:val="1"/>
     <w:compatSetting w:name="differentiateMultirowTableHeaders" w:uri="http://schemas.microsoft.com/office/word" w:val="1"/>
+    <w:compatSetting w:name="useWord2013TrackBottomHyphenation" w:uri="http://schemas.microsoft.com/office/word" w:val="1"/>
   </w:compat>
   <w:rsids>
     <w:rsidRoot w:val="000116FA"/>
@@ -32332,6 +32239,7 @@
     <w:rsid w:val="00346EDC"/>
     <w:rsid w:val="003D5489"/>
     <w:rsid w:val="005538D3"/>
+    <w:rsid w:val="006318A0"/>
     <w:rsid w:val="006373EF"/>
     <w:rsid w:val="007E6A6F"/>
     <w:rsid w:val="007F41AB"/>
@@ -33732,7 +33640,7 @@
 </file>
 
 <file path=customXml/itemProps2.xml><?xml version="1.0" encoding="utf-8"?>
-<ds:datastoreItem xmlns:ds="http://schemas.openxmlformats.org/officeDocument/2006/customXml" ds:itemID="{0F517CF3-61C2-46E9-8589-500A0B857A2B}">
+<ds:datastoreItem xmlns:ds="http://schemas.openxmlformats.org/officeDocument/2006/customXml" ds:itemID="{A9EABF43-9ADC-40BE-9013-4D4EBC017B65}">
   <ds:schemaRefs>
     <ds:schemaRef ds:uri="http://schemas.openxmlformats.org/officeDocument/2006/bibliography"/>
   </ds:schemaRefs>

</xml_diff>